<commit_message>
Report 3: A bit of cleanup @ Genetic report
</commit_message>
<xml_diff>
--- a/Genetic/Report/Lab3/Genetic.docx
+++ b/Genetic/Report/Lab3/Genetic.docx
@@ -274,14 +274,15 @@
       <w:pPr>
         <w:bidi/>
         <w:rPr>
-          <w:rtl/>
-        </w:rPr>
-      </w:pPr>
-      <w:r>
-        <w:rPr>
           <w:rFonts w:hint="cs"/>
           <w:rtl/>
         </w:rPr>
+      </w:pPr>
+      <w:r>
+        <w:rPr>
+          <w:rFonts w:hint="cs"/>
+          <w:rtl/>
+        </w:rPr>
         <w:t xml:space="preserve">מימשנו זאת בין </w:t>
       </w:r>
       <w:proofErr w:type="spellStart"/>
@@ -304,7 +305,94 @@
           <w:rFonts w:hint="cs"/>
           <w:rtl/>
         </w:rPr>
-        <w:t xml:space="preserve"> בבלוק של נקודת החציה, והעתקת שאר הבלוקים מההורה המתאים.</w:t>
+        <w:t xml:space="preserve"> בבלוק של נקודת החציה</w:t>
+      </w:r>
+      <w:r>
+        <w:rPr>
+          <w:rFonts w:hint="cs"/>
+          <w:rtl/>
+        </w:rPr>
+        <w:t xml:space="preserve"> ולקיחת הביטים המתאימים מ</w:t>
+      </w:r>
+      <w:r>
+        <w:t>x</w:t>
+      </w:r>
+      <w:r>
+        <w:rPr>
+          <w:rFonts w:hint="cs"/>
+          <w:rtl/>
+        </w:rPr>
+        <w:t xml:space="preserve"> </w:t>
+      </w:r>
+      <w:proofErr w:type="spellStart"/>
+      <w:r>
+        <w:rPr>
+          <w:rFonts w:hint="cs"/>
+          <w:rtl/>
+        </w:rPr>
+        <w:t>ומ</w:t>
+      </w:r>
+      <w:proofErr w:type="spellEnd"/>
+      <w:r>
+        <w:t>y</w:t>
+      </w:r>
+      <w:r>
+        <w:rPr>
+          <w:rFonts w:hint="cs"/>
+          <w:rtl/>
+        </w:rPr>
+        <w:t xml:space="preserve">, </w:t>
+      </w:r>
+      <w:r>
+        <w:rPr>
+          <w:rFonts w:hint="cs"/>
+          <w:rtl/>
+        </w:rPr>
+        <w:t xml:space="preserve">                     </w:t>
+      </w:r>
+      <w:r>
+        <w:rPr>
+          <w:rFonts w:hint="cs"/>
+          <w:rtl/>
+        </w:rPr>
+        <w:t xml:space="preserve">העתקת הבלוקים </w:t>
+      </w:r>
+      <w:r>
+        <w:rPr>
+          <w:rFonts w:hint="cs"/>
+          <w:rtl/>
+        </w:rPr>
+        <w:t>לפני נקודת החצייה מ</w:t>
+      </w:r>
+      <w:r>
+        <w:t>x</w:t>
+      </w:r>
+      <w:r>
+        <w:rPr>
+          <w:rFonts w:hint="cs"/>
+          <w:rtl/>
+        </w:rPr>
+        <w:t xml:space="preserve"> והבלוקים אחרי נקודת החצייה מ</w:t>
+      </w:r>
+      <w:r>
+        <w:t>y</w:t>
+      </w:r>
+      <w:r>
+        <w:rPr>
+          <w:rFonts w:hint="cs"/>
+          <w:rtl/>
+        </w:rPr>
+        <w:t xml:space="preserve">, ולאחר מכן </w:t>
+      </w:r>
+      <w:r>
+        <w:t>Trim</w:t>
+      </w:r>
+      <w:r>
+        <w:rPr>
+          <w:rFonts w:hint="cs"/>
+          <w:rtl/>
+        </w:rPr>
+        <w:t>.</w:t>
       </w:r>
     </w:p>
     <w:p>
@@ -341,14 +429,15 @@
       <w:pPr>
         <w:bidi/>
         <w:rPr>
-          <w:rtl/>
-        </w:rPr>
-      </w:pPr>
-      <w:r>
-        <w:rPr>
           <w:rFonts w:hint="cs"/>
           <w:rtl/>
         </w:rPr>
+      </w:pPr>
+      <w:r>
+        <w:rPr>
+          <w:rFonts w:hint="cs"/>
+          <w:rtl/>
+        </w:rPr>
         <w:t>מוטציה של ביט במיקום אקראי ב</w:t>
       </w:r>
       <w:proofErr w:type="spellStart"/>
@@ -356,6 +445,36 @@
         <w:t>BitSet</w:t>
       </w:r>
       <w:proofErr w:type="spellEnd"/>
+      <w:r>
+        <w:rPr>
+          <w:rFonts w:hint="cs"/>
+          <w:rtl/>
+        </w:rPr>
+        <w:t xml:space="preserve">, ולאחר מכן תיקון התוצאה </w:t>
+      </w:r>
+      <w:r>
+        <w:rPr>
+          <w:rtl/>
+        </w:rPr>
+        <w:t>–</w:t>
+      </w:r>
+      <w:r>
+        <w:rPr>
+          <w:rFonts w:hint="cs"/>
+          <w:rtl/>
+        </w:rPr>
+        <w:t xml:space="preserve"> </w:t>
+      </w:r>
+      <w:r>
+        <w:t>Trim</w:t>
+      </w:r>
+      <w:r>
+        <w:rPr>
+          <w:rFonts w:hint="cs"/>
+          <w:rtl/>
+        </w:rPr>
+        <w:t>.</w:t>
+      </w:r>
     </w:p>
     <w:p>
       <w:pPr>
@@ -382,14 +501,15 @@
       <w:pPr>
         <w:bidi/>
         <w:rPr>
-          <w:rtl/>
-        </w:rPr>
-      </w:pPr>
-      <w:r>
-        <w:rPr>
           <w:rFonts w:hint="cs"/>
           <w:rtl/>
         </w:rPr>
+      </w:pPr>
+      <w:r>
+        <w:rPr>
+          <w:rFonts w:hint="cs"/>
+          <w:rtl/>
+        </w:rPr>
         <w:t xml:space="preserve">ייצוג </w:t>
       </w:r>
       <w:r>
@@ -437,6 +557,23 @@
           <w:rtl/>
         </w:rPr>
         <w:t>), וניקוי הביטים בבלוק האחרון, בהתאם לכמות הבלוקים המתבקשת.</w:t>
+      </w:r>
+      <w:r>
+        <w:rPr>
+          <w:rFonts w:hint="cs"/>
+          <w:rtl/>
+        </w:rPr>
+        <w:t xml:space="preserve"> לאחר מכן מבוצע </w:t>
+      </w:r>
+      <w:r>
+        <w:t>Trim</w:t>
+      </w:r>
+      <w:r>
+        <w:rPr>
+          <w:rFonts w:hint="cs"/>
+          <w:rtl/>
+        </w:rPr>
+        <w:t>.</w:t>
       </w:r>
     </w:p>
     <w:p>
@@ -2963,6 +3100,8 @@
         <w:rPr>
           <w:rFonts w:hint="cs"/>
           <w:color w:val="000000"/>
+          <w:sz w:val="18"/>
+          <w:szCs w:val="18"/>
           <w:rtl/>
         </w:rPr>
       </w:pPr>
@@ -3126,12 +3265,30 @@
           <w:color w:val="000000"/>
         </w:rPr>
         <w:br/>
-        <w:t xml:space="preserve">    -</w:t>
-      </w:r>
-      <w:proofErr w:type="spellStart"/>
-      <w:r>
-        <w:rPr>
-          <w:color w:val="000000"/>
+        <w:t xml:space="preserve">    </w:t>
+      </w:r>
+      <w:r>
+        <w:rPr>
+          <w:color w:val="0000FF"/>
+          <w:sz w:val="18"/>
+          <w:szCs w:val="18"/>
+        </w:rPr>
+        <w:t xml:space="preserve">1 </w:t>
+      </w:r>
+      <w:r>
+        <w:rPr>
+          <w:color w:val="000000"/>
+          <w:sz w:val="18"/>
+          <w:szCs w:val="18"/>
+        </w:rPr>
+        <w:t xml:space="preserve">- </w:t>
+      </w:r>
+      <w:proofErr w:type="spellStart"/>
+      <w:r>
+        <w:rPr>
+          <w:color w:val="000000"/>
+          <w:sz w:val="18"/>
+          <w:szCs w:val="18"/>
         </w:rPr>
         <w:t>instance.value</w:t>
       </w:r>
@@ -3139,6 +3296,8 @@
       <w:r>
         <w:rPr>
           <w:color w:val="000000"/>
+          <w:sz w:val="18"/>
+          <w:szCs w:val="18"/>
         </w:rPr>
         <w:t xml:space="preserve">(gene, </w:t>
       </w:r>
@@ -3148,6 +3307,8 @@
           <w:i/>
           <w:iCs/>
           <w:color w:val="660E7A"/>
+          <w:sz w:val="18"/>
+          <w:szCs w:val="18"/>
         </w:rPr>
         <w:t>itemsBuffer</w:t>
       </w:r>
@@ -3155,6 +3316,8 @@
       <w:r>
         <w:rPr>
           <w:color w:val="000000"/>
+          <w:sz w:val="18"/>
+          <w:szCs w:val="18"/>
         </w:rPr>
         <w:t>).</w:t>
       </w:r>
@@ -3162,6 +3325,8 @@
       <w:r>
         <w:rPr>
           <w:color w:val="000000"/>
+          <w:sz w:val="18"/>
+          <w:szCs w:val="18"/>
         </w:rPr>
         <w:t>toDouble</w:t>
       </w:r>
@@ -3169,6 +3334,8 @@
       <w:r>
         <w:rPr>
           <w:color w:val="000000"/>
+          <w:sz w:val="18"/>
+          <w:szCs w:val="18"/>
         </w:rPr>
         <w:t xml:space="preserve"> / </w:t>
       </w:r>
@@ -3176,22 +3343,12 @@
       <w:r>
         <w:rPr>
           <w:color w:val="000000"/>
+          <w:sz w:val="18"/>
+          <w:szCs w:val="18"/>
         </w:rPr>
         <w:t>instance.optimum</w:t>
       </w:r>
       <w:proofErr w:type="spellEnd"/>
-      <w:r>
-        <w:rPr>
-          <w:color w:val="000000"/>
-        </w:rPr>
-        <w:t xml:space="preserve"> + </w:t>
-      </w:r>
-      <w:r>
-        <w:rPr>
-          <w:color w:val="0000FF"/>
-        </w:rPr>
-        <w:t>1</w:t>
-      </w:r>
       <w:r>
         <w:rPr>
           <w:color w:val="0000FF"/>
@@ -5725,8 +5882,6 @@
           <w:szCs w:val="18"/>
         </w:rPr>
       </w:pPr>
-      <w:bookmarkStart w:id="0" w:name="_GoBack"/>
-      <w:bookmarkEnd w:id="0"/>
       <w:r>
         <w:rPr>
           <w:i/>
@@ -13794,7 +13949,15 @@
           <w:rFonts w:eastAsiaTheme="minorEastAsia" w:hint="cs"/>
           <w:rtl/>
         </w:rPr>
-        <w:t>בעיות רבות בטווח של 30%-60%</w:t>
+        <w:t xml:space="preserve">בעיות רבות בטווח של </w:t>
+      </w:r>
+      <w:r>
+        <w:rPr>
+          <w:rFonts w:eastAsiaTheme="minorEastAsia"/>
+          <w:sz w:val="24"/>
+          <w:szCs w:val="24"/>
+        </w:rPr>
+        <w:t>30%-60%</w:t>
       </w:r>
     </w:p>
     <w:p>
@@ -13839,7 +14002,22 @@
           <w:rFonts w:eastAsiaTheme="minorEastAsia" w:hint="cs"/>
           <w:rtl/>
         </w:rPr>
-        <w:t xml:space="preserve"> של 1%-10% הצלחה.</w:t>
+        <w:t xml:space="preserve"> של </w:t>
+      </w:r>
+      <w:r>
+        <w:rPr>
+          <w:rFonts w:eastAsiaTheme="minorEastAsia"/>
+          <w:sz w:val="24"/>
+          <w:szCs w:val="24"/>
+        </w:rPr>
+        <w:t>1%-10%</w:t>
+      </w:r>
+      <w:r>
+        <w:rPr>
+          <w:rFonts w:eastAsiaTheme="minorEastAsia" w:hint="cs"/>
+          <w:rtl/>
+        </w:rPr>
+        <w:t xml:space="preserve"> הצלחה.</w:t>
       </w:r>
     </w:p>
     <w:p>
@@ -13853,9 +14031,29 @@
       <w:r>
         <w:rPr>
           <w:rFonts w:eastAsiaTheme="minorEastAsia" w:hint="cs"/>
-          <w:rtl/>
-        </w:rPr>
-        <w:t>הדבר נובע מכך שהגן של המינימום הלוקאלי מתחיל להתרבות, ונוצר מצב שהוא משתלט על רוב האוכלוס</w:t>
+          <w:b/>
+          <w:bCs/>
+          <w:rtl/>
+        </w:rPr>
+        <w:t>הדבר נובע מ</w:t>
+      </w:r>
+      <w:bookmarkStart w:id="0" w:name="_GoBack"/>
+      <w:bookmarkEnd w:id="0"/>
+      <w:r>
+        <w:rPr>
+          <w:rFonts w:eastAsiaTheme="minorEastAsia" w:hint="cs"/>
+          <w:b/>
+          <w:bCs/>
+          <w:rtl/>
+        </w:rPr>
+        <w:t>כך</w:t>
+      </w:r>
+      <w:r>
+        <w:rPr>
+          <w:rFonts w:eastAsiaTheme="minorEastAsia" w:hint="cs"/>
+          <w:rtl/>
+        </w:rPr>
+        <w:t xml:space="preserve"> שהגן של המינימום הלוקאלי מתחיל להתרבות, ונוצר מצב שהוא משתלט על רוב האוכלוס</w:t>
       </w:r>
       <w:r>
         <w:rPr>

</xml_diff>